<commit_message>
small modifications to the text, some formatting and misspells
</commit_message>
<xml_diff>
--- a/AI for customer service.docx
+++ b/AI for customer service.docx
@@ -2,36 +2,17 @@
 <file path=word/document.xml><?xml version="1.0" encoding="utf-8"?>
 <w:document xmlns:wpc="http://schemas.microsoft.com/office/word/2010/wordprocessingCanvas" xmlns:cx="http://schemas.microsoft.com/office/drawing/2014/chartex" xmlns:cx1="http://schemas.microsoft.com/office/drawing/2015/9/8/chartex" xmlns:cx2="http://schemas.microsoft.com/office/drawing/2015/10/21/chartex" xmlns:cx3="http://schemas.microsoft.com/office/drawing/2016/5/9/chartex" xmlns:cx4="http://schemas.microsoft.com/office/drawing/2016/5/10/chartex" xmlns:cx5="http://schemas.microsoft.com/office/drawing/2016/5/11/chartex" xmlns:cx6="http://schemas.microsoft.com/office/drawing/2016/5/12/chartex" xmlns:cx7="http://schemas.microsoft.com/office/drawing/2016/5/13/chartex" xmlns:cx8="http://schemas.microsoft.com/office/drawing/2016/5/14/chartex" xmlns:mc="http://schemas.openxmlformats.org/markup-compatibility/2006" xmlns:aink="http://schemas.microsoft.com/office/drawing/2016/ink" xmlns:am3d="http://schemas.microsoft.com/office/drawing/2017/model3d" xmlns:o="urn:schemas-microsoft-com:office:office" xmlns:oel="http://schemas.microsoft.com/office/2019/extlst" xmlns:r="http://schemas.openxmlformats.org/officeDocument/2006/relationships" xmlns:m="http://schemas.openxmlformats.org/officeDocument/2006/math" xmlns:v="urn:schemas-microsoft-com:vml" xmlns:wp14="http://schemas.microsoft.com/office/word/2010/wordprocessingDrawing" xmlns:wp="http://schemas.openxmlformats.org/drawingml/2006/wordprocessingDrawing" xmlns:w10="urn:schemas-microsoft-com:office:word" xmlns:w="http://schemas.openxmlformats.org/wordprocessingml/2006/main" xmlns:w14="http://schemas.microsoft.com/office/word/2010/wordml" xmlns:w15="http://schemas.microsoft.com/office/word/2012/wordml" xmlns:w16cex="http://schemas.microsoft.com/office/word/2018/wordml/cex" xmlns:w16cid="http://schemas.microsoft.com/office/word/2016/wordml/cid" xmlns:w16="http://schemas.microsoft.com/office/word/2018/wordml" xmlns:w16du="http://schemas.microsoft.com/office/word/2023/wordml/word16du" xmlns:w16sdtdh="http://schemas.microsoft.com/office/word/2020/wordml/sdtdatahash" xmlns:w16sdtfl="http://schemas.microsoft.com/office/word/2024/wordml/sdtformatlock" xmlns:w16se="http://schemas.microsoft.com/office/word/2015/wordml/symex" xmlns:wpg="http://schemas.microsoft.com/office/word/2010/wordprocessingGroup" xmlns:wpi="http://schemas.microsoft.com/office/word/2010/wordprocessingInk" xmlns:wne="http://schemas.microsoft.com/office/word/2006/wordml" xmlns:wps="http://schemas.microsoft.com/office/word/2010/wordprocessingShape" mc:Ignorable="w14 w15 w16se w16cid w16 w16cex w16sdtdh w16sdtfl w16du wp14">
   <w:body>
-    <w:p>
-      <w:pPr>
-        <w:pStyle w:val="Ttulo1"/>
-        <w:jc w:val="center"/>
-      </w:pPr>
-    </w:p>
-    <w:p>
-      <w:pPr>
-        <w:pStyle w:val="Ttulo1"/>
-        <w:jc w:val="center"/>
-      </w:pPr>
-    </w:p>
-    <w:p>
-      <w:pPr>
-        <w:pStyle w:val="Ttulo1"/>
-        <w:jc w:val="center"/>
-      </w:pPr>
-    </w:p>
-    <w:p>
-      <w:pPr>
-        <w:pStyle w:val="Ttulo1"/>
-        <w:jc w:val="center"/>
-      </w:pPr>
-    </w:p>
-    <w:p>
-      <w:pPr>
-        <w:pStyle w:val="Ttulo1"/>
-        <w:jc w:val="center"/>
-      </w:pPr>
-    </w:p>
+    <w:p/>
+    <w:p/>
+    <w:p/>
+    <w:p/>
+    <w:p/>
+    <w:p/>
+    <w:p/>
+    <w:p/>
+    <w:p/>
+    <w:p/>
+    <w:p/>
     <w:p>
       <w:pPr>
         <w:pStyle w:val="Ttulo1"/>
@@ -57,9 +38,6 @@
     <w:p>
       <w:pPr>
         <w:jc w:val="right"/>
-        <w:rPr>
-          <w:lang w:val="es-ES"/>
-        </w:rPr>
       </w:pPr>
       <w:r>
         <w:tab/>
@@ -83,74 +61,22 @@
         <w:tab/>
       </w:r>
       <w:r>
-        <w:rPr>
-          <w:lang w:val="es-ES"/>
-        </w:rPr>
         <w:t>Daniel Valle Alvarez</w:t>
       </w:r>
     </w:p>
     <w:p>
       <w:pPr>
         <w:jc w:val="right"/>
-        <w:rPr>
-          <w:lang w:val="es-ES"/>
-        </w:rPr>
       </w:pPr>
-      <w:proofErr w:type="spellStart"/>
-      <w:r>
-        <w:rPr>
-          <w:lang w:val="es-ES"/>
-        </w:rPr>
+      <w:r>
         <w:t>Univer</w:t>
       </w:r>
       <w:r>
-        <w:rPr>
-          <w:lang w:val="es-ES"/>
-        </w:rPr>
-        <w:t>sity</w:t>
-      </w:r>
-      <w:proofErr w:type="spellEnd"/>
-      <w:r>
-        <w:rPr>
-          <w:lang w:val="es-ES"/>
-        </w:rPr>
-        <w:t xml:space="preserve"> </w:t>
-      </w:r>
-      <w:proofErr w:type="spellStart"/>
-      <w:r>
-        <w:rPr>
-          <w:lang w:val="es-ES"/>
-        </w:rPr>
-        <w:t>o</w:t>
-      </w:r>
-      <w:r>
-        <w:rPr>
-          <w:lang w:val="es-ES"/>
-        </w:rPr>
-        <w:t>f</w:t>
-      </w:r>
-      <w:proofErr w:type="spellEnd"/>
-      <w:r>
-        <w:rPr>
-          <w:lang w:val="es-ES"/>
-        </w:rPr>
-        <w:t xml:space="preserve"> Split</w:t>
-      </w:r>
-    </w:p>
-    <w:p>
-      <w:pPr>
-        <w:rPr>
-          <w:lang w:val="es-ES"/>
-        </w:rPr>
-      </w:pPr>
-    </w:p>
-    <w:p>
-      <w:pPr>
-        <w:rPr>
-          <w:lang w:val="es-ES"/>
-        </w:rPr>
-      </w:pPr>
-    </w:p>
+        <w:t>sity of Split</w:t>
+      </w:r>
+    </w:p>
+    <w:p/>
+    <w:p/>
     <w:p>
       <w:pPr>
         <w:pStyle w:val="Ttulo2"/>
@@ -169,10 +95,7 @@
     </w:p>
     <w:p>
       <w:r>
-        <w:t xml:space="preserve">In this section I will write a brief report about information that I found online about companies that provide customer support based on AI. As a new sector, it is still largely </w:t>
-      </w:r>
-      <w:r>
-        <w:t>uncharted territory and it is blooming right now, so there are a lot of new solutions, most of them without a large customer base. I will try to describe a few that I have seen most mentioned on the internet.</w:t>
+        <w:t>In this section I will write a brief report about information that I found online about companies that provide customer support based on AI. As a new sector, it is still largely uncharted territory and it is blooming right now, so there are a lot of new solutions, most of them without a large customer base. I will try to describe a few that I have seen most mentioned on the internet.</w:t>
       </w:r>
     </w:p>
     <w:p/>
@@ -1232,6 +1155,9 @@
     </w:p>
     <w:p>
       <w:r>
+        <w:rPr>
+          <w:noProof/>
+        </w:rPr>
         <w:drawing>
           <wp:inline distT="0" distB="0" distL="0" distR="0" wp14:anchorId="18A333CD" wp14:editId="78B49CF0">
             <wp:extent cx="5400040" cy="795655"/>
@@ -1371,6 +1297,9 @@
     </w:p>
     <w:p>
       <w:r>
+        <w:rPr>
+          <w:noProof/>
+        </w:rPr>
         <w:drawing>
           <wp:inline distT="0" distB="0" distL="0" distR="0" wp14:anchorId="78CBAA4C" wp14:editId="02841CD2">
             <wp:extent cx="5400040" cy="929640"/>
@@ -1444,6 +1373,9 @@
         <w:ind w:left="708" w:hanging="708"/>
       </w:pPr>
       <w:r>
+        <w:rPr>
+          <w:noProof/>
+        </w:rPr>
         <w:lastRenderedPageBreak/>
         <w:drawing>
           <wp:inline distT="0" distB="0" distL="0" distR="0" wp14:anchorId="7709D47A" wp14:editId="223885B8">
@@ -1647,6 +1579,9 @@
     </w:p>
     <w:p>
       <w:r>
+        <w:rPr>
+          <w:noProof/>
+        </w:rPr>
         <w:lastRenderedPageBreak/>
         <w:drawing>
           <wp:inline distT="0" distB="0" distL="0" distR="0" wp14:anchorId="01288C01" wp14:editId="1868A446">
@@ -1750,6 +1685,9 @@
         <w:t xml:space="preserve"> </w:t>
       </w:r>
       <w:r>
+        <w:rPr>
+          <w:noProof/>
+        </w:rPr>
         <w:drawing>
           <wp:inline distT="0" distB="0" distL="0" distR="0" wp14:anchorId="4AC5BC2B" wp14:editId="3AA0A36E">
             <wp:extent cx="5400040" cy="4162425"/>
@@ -1813,6 +1751,9 @@
     <w:p/>
     <w:p>
       <w:r>
+        <w:rPr>
+          <w:noProof/>
+        </w:rPr>
         <w:lastRenderedPageBreak/>
         <w:drawing>
           <wp:inline distT="0" distB="0" distL="0" distR="0" wp14:anchorId="75F17516" wp14:editId="4E338FAD">
@@ -1974,13 +1915,17 @@
       <w:r>
         <w:t xml:space="preserve"> </w:t>
       </w:r>
-      <w:proofErr w:type="gramStart"/>
-      <w:r>
-        <w:t>Also</w:t>
-      </w:r>
-      <w:proofErr w:type="gramEnd"/>
-      <w:r>
-        <w:t xml:space="preserve"> it made debugging a lot easier, because as the models were trained on my computer, I was sure they could fit on my computer while I ran a lot of </w:t>
+      <w:r>
+        <w:t>Also,</w:t>
+      </w:r>
+      <w:r>
+        <w:t xml:space="preserve"> it made debugging a lot easier, because as the models were trained on my computer, I was sure they could fit on my computer</w:t>
+      </w:r>
+      <w:r>
+        <w:t>’s VRAM</w:t>
+      </w:r>
+      <w:r>
+        <w:t xml:space="preserve"> while I ran a lot of </w:t>
       </w:r>
       <w:proofErr w:type="gramStart"/>
       <w:r>
@@ -2162,18 +2107,10 @@
     </w:p>
     <w:p>
       <w:r>
-        <w:t xml:space="preserve">I will now try to explain the code, as previously, I will not delve into specific parameters (most of them </w:t>
-      </w:r>
-      <w:proofErr w:type="gramStart"/>
-      <w:r>
-        <w:t>were</w:t>
-      </w:r>
-      <w:proofErr w:type="gramEnd"/>
-      <w:r>
-        <w:t xml:space="preserve"> </w:t>
-      </w:r>
-      <w:r>
-        <w:t>are not</w:t>
+        <w:t xml:space="preserve">I will now try to explain the code, as previously, I will not delve into specific parameters (most of them were </w:t>
+      </w:r>
+      <w:r>
+        <w:t>not</w:t>
       </w:r>
       <w:r>
         <w:t xml:space="preserve"> even </w:t>
@@ -2181,17 +2118,18 @@
       <w:r>
         <w:t xml:space="preserve">optimized, they just run), as I </w:t>
       </w:r>
-      <w:proofErr w:type="gramStart"/>
-      <w:r>
-        <w:t>fell</w:t>
-      </w:r>
-      <w:proofErr w:type="gramEnd"/>
+      <w:r>
+        <w:t>feel</w:t>
+      </w:r>
       <w:r>
         <w:t xml:space="preserve"> that is outside the scope of the project.</w:t>
       </w:r>
     </w:p>
     <w:p>
       <w:r>
+        <w:rPr>
+          <w:noProof/>
+        </w:rPr>
         <w:drawing>
           <wp:inline distT="0" distB="0" distL="0" distR="0" wp14:anchorId="0570B949" wp14:editId="76742C00">
             <wp:extent cx="5400040" cy="1035050"/>
@@ -2286,6 +2224,9 @@
     <w:p/>
     <w:p>
       <w:r>
+        <w:rPr>
+          <w:noProof/>
+        </w:rPr>
         <w:lastRenderedPageBreak/>
         <w:drawing>
           <wp:inline distT="0" distB="0" distL="0" distR="0" wp14:anchorId="22246856" wp14:editId="26D3B5B6">
@@ -2334,6 +2275,9 @@
     </w:p>
     <w:p>
       <w:r>
+        <w:rPr>
+          <w:noProof/>
+        </w:rPr>
         <w:drawing>
           <wp:inline distT="0" distB="0" distL="0" distR="0" wp14:anchorId="76AB46BE" wp14:editId="7AD14767">
             <wp:extent cx="4715533" cy="2695951"/>
@@ -2391,6 +2335,9 @@
     </w:p>
     <w:p>
       <w:r>
+        <w:rPr>
+          <w:noProof/>
+        </w:rPr>
         <w:drawing>
           <wp:inline distT="0" distB="0" distL="0" distR="0" wp14:anchorId="5171D242" wp14:editId="64BE6DFE">
             <wp:extent cx="5400040" cy="2973705"/>
@@ -2485,6 +2432,9 @@
     </w:p>
     <w:p>
       <w:r>
+        <w:rPr>
+          <w:noProof/>
+        </w:rPr>
         <w:lastRenderedPageBreak/>
         <w:drawing>
           <wp:inline distT="0" distB="0" distL="0" distR="0" wp14:anchorId="32E6ED17" wp14:editId="3FD97350">
@@ -2547,11 +2497,9 @@
       <w:r>
         <w:t xml:space="preserve"> It first </w:t>
       </w:r>
-      <w:proofErr w:type="gramStart"/>
-      <w:r>
-        <w:t>try</w:t>
-      </w:r>
-      <w:proofErr w:type="gramEnd"/>
+      <w:r>
+        <w:t>tries</w:t>
+      </w:r>
       <w:r>
         <w:t xml:space="preserve"> to</w:t>
       </w:r>
@@ -2568,31 +2516,18 @@
         <w:t xml:space="preserve"> deletes the </w:t>
       </w:r>
       <w:r>
-        <w:t xml:space="preserve">reference to the model and the tokenizer. </w:t>
-      </w:r>
-      <w:proofErr w:type="gramStart"/>
-      <w:r>
-        <w:t>Then</w:t>
-      </w:r>
-      <w:proofErr w:type="gramEnd"/>
+        <w:t xml:space="preserve">reference to the model and the tokenizer. Then </w:t>
+      </w:r>
+      <w:r>
+        <w:t xml:space="preserve">forces the GPU to clean the </w:t>
+      </w:r>
+      <w:r>
+        <w:t>cache and</w:t>
+      </w:r>
       <w:r>
         <w:t xml:space="preserve"> </w:t>
       </w:r>
       <w:r>
-        <w:t xml:space="preserve">forces the GPU to clean the </w:t>
-      </w:r>
-      <w:proofErr w:type="gramStart"/>
-      <w:r>
-        <w:t>cache</w:t>
-      </w:r>
-      <w:r>
-        <w:t>, and</w:t>
-      </w:r>
-      <w:proofErr w:type="gramEnd"/>
-      <w:r>
-        <w:t xml:space="preserve"> </w:t>
-      </w:r>
-      <w:r>
         <w:t>runs</w:t>
       </w:r>
       <w:r>
@@ -2608,6 +2543,9 @@
     <w:p/>
     <w:p>
       <w:r>
+        <w:rPr>
+          <w:noProof/>
+        </w:rPr>
         <w:lastRenderedPageBreak/>
         <w:drawing>
           <wp:inline distT="0" distB="0" distL="0" distR="0" wp14:anchorId="11E3B5B0" wp14:editId="7915F012">
@@ -2717,6 +2655,9 @@
     </w:p>
     <w:p>
       <w:r>
+        <w:rPr>
+          <w:noProof/>
+        </w:rPr>
         <w:lastRenderedPageBreak/>
         <w:drawing>
           <wp:inline distT="0" distB="0" distL="0" distR="0" wp14:anchorId="158D58A7" wp14:editId="62E6DBEE">
@@ -2768,11 +2709,9 @@
       <w:r>
         <w:t xml:space="preserve"> endpoints that the </w:t>
       </w:r>
-      <w:proofErr w:type="gramStart"/>
-      <w:r>
-        <w:t>frontend</w:t>
-      </w:r>
-      <w:proofErr w:type="gramEnd"/>
+      <w:r>
+        <w:t>front end</w:t>
+      </w:r>
       <w:r>
         <w:t xml:space="preserve"> will use </w:t>
       </w:r>
@@ -2811,6 +2750,9 @@
     </w:p>
     <w:p>
       <w:r>
+        <w:rPr>
+          <w:noProof/>
+        </w:rPr>
         <w:lastRenderedPageBreak/>
         <w:drawing>
           <wp:inline distT="0" distB="0" distL="0" distR="0" wp14:anchorId="1ADF2EA2" wp14:editId="3F3D9FD7">
@@ -2986,15 +2928,10 @@
       <w:r>
         <w:t xml:space="preserve">pretty </w:t>
       </w:r>
-      <w:proofErr w:type="spellStart"/>
-      <w:r>
-        <w:t>self</w:t>
+      <w:r>
+        <w:t>self-explanatory</w:t>
       </w:r>
       <w:proofErr w:type="gramEnd"/>
-      <w:r>
-        <w:t xml:space="preserve"> explanatory</w:t>
-      </w:r>
-      <w:proofErr w:type="spellEnd"/>
       <w:r>
         <w:t xml:space="preserve">. </w:t>
       </w:r>
@@ -3134,95 +3071,96 @@
       <w:r>
         <w:t xml:space="preserve">. We then apply the temperature. Temperature increases the difference between the probabilities if it is </w:t>
       </w:r>
+      <w:r>
+        <w:t>below</w:t>
+      </w:r>
+      <w:r>
+        <w:t xml:space="preserve"> </w:t>
+      </w:r>
       <w:proofErr w:type="gramStart"/>
       <w:r>
-        <w:t>bellow</w:t>
+        <w:t>one, and</w:t>
       </w:r>
       <w:proofErr w:type="gramEnd"/>
       <w:r>
+        <w:t xml:space="preserve"> decreases it if it is above it. In this case, it will increase them (0.5), making them blue (0.72), gray</w:t>
+      </w:r>
+      <w:r>
         <w:t xml:space="preserve"> </w:t>
       </w:r>
-      <w:proofErr w:type="gramStart"/>
-      <w:r>
-        <w:t>one, and</w:t>
-      </w:r>
-      <w:proofErr w:type="gramEnd"/>
-      <w:r>
-        <w:t xml:space="preserve"> decreases it if it is above it. In this case, it will increase them (0.5), making them blue (0.72), gray</w:t>
+      <w:r>
+        <w:t>(0.18),</w:t>
+      </w:r>
+      <w:r>
+        <w:t xml:space="preserve"> clear (0.0</w:t>
+      </w:r>
+      <w:r>
+        <w:t>9) and banana (0.01). We will then get the ones that make the cumulative 90% (blue and gray)</w:t>
+      </w:r>
+      <w:r>
+        <w:t>, and sample in between them, picking blue in 72</w:t>
+      </w:r>
+      <w:r>
+        <w:t xml:space="preserve"> cases out of 90</w:t>
+      </w:r>
+      <w:r>
+        <w:t>.</w:t>
       </w:r>
       <w:r>
         <w:t xml:space="preserve"> </w:t>
       </w:r>
-      <w:r>
-        <w:t>(0.18),</w:t>
-      </w:r>
-      <w:r>
-        <w:t xml:space="preserve"> clear (0.0</w:t>
-      </w:r>
-      <w:r>
-        <w:t>9) and banana (0.01). We will then get the ones that make the cumulative 90% (blue and gray)</w:t>
-      </w:r>
-      <w:r>
-        <w:t>, and sample in between them, picking blue in 72</w:t>
-      </w:r>
-      <w:r>
-        <w:t xml:space="preserve"> cases out of 90</w:t>
+    </w:p>
+    <w:p>
+      <w:r>
+        <w:t xml:space="preserve">To understand the beams, each time we continue the sequence of </w:t>
+      </w:r>
+      <w:r>
+        <w:t>tokens,</w:t>
+      </w:r>
+      <w:r>
+        <w:t xml:space="preserve"> we will sample four times</w:t>
+      </w:r>
+      <w:r>
+        <w:t xml:space="preserve"> in each </w:t>
+      </w:r>
+      <w:r>
+        <w:t xml:space="preserve">beam, and, out of the 16 (if none have stopped yet) we </w:t>
+      </w:r>
+      <w:r>
+        <w:t>score them</w:t>
+      </w:r>
+      <w:r>
+        <w:t>, and keep the fourth highest scorers that are not repeated.</w:t>
+      </w:r>
+    </w:p>
+    <w:p>
+      <w:r>
+        <w:t>As I mentioned previously, th</w:t>
+      </w:r>
+      <w:r>
+        <w:t>e</w:t>
+      </w:r>
+      <w:r>
+        <w:t>s</w:t>
+      </w:r>
+      <w:r>
+        <w:t>e</w:t>
+      </w:r>
+      <w:r>
+        <w:t xml:space="preserve"> parameters were not optimized at all, they were the ones that were used first, and as they worked, I did not change them. If this was a more “professional” project, done by a corporation, I am sure they would be </w:t>
+      </w:r>
+      <w:r>
+        <w:t>fine-tuned</w:t>
       </w:r>
       <w:r>
         <w:t>.</w:t>
       </w:r>
-      <w:r>
-        <w:t xml:space="preserve"> </w:t>
-      </w:r>
-    </w:p>
-    <w:p>
-      <w:r>
-        <w:t xml:space="preserve">To understand the beams, each time we continue the sequence of </w:t>
-      </w:r>
-      <w:r>
-        <w:t>tokens,</w:t>
-      </w:r>
-      <w:r>
-        <w:t xml:space="preserve"> we will sample four times</w:t>
-      </w:r>
-      <w:r>
-        <w:t xml:space="preserve"> in each </w:t>
-      </w:r>
-      <w:r>
-        <w:t xml:space="preserve">beam, and, out of the 16 (if none have stopped yet) we </w:t>
-      </w:r>
-      <w:r>
-        <w:t>score them</w:t>
-      </w:r>
-      <w:r>
-        <w:t>, and keep the fourth highest scorers that are not repeated.</w:t>
-      </w:r>
-    </w:p>
-    <w:p>
-      <w:r>
-        <w:t>As I mentioned previously, th</w:t>
-      </w:r>
-      <w:r>
-        <w:t>e</w:t>
-      </w:r>
-      <w:r>
-        <w:t>s</w:t>
-      </w:r>
-      <w:r>
-        <w:t>e</w:t>
-      </w:r>
-      <w:r>
-        <w:t xml:space="preserve"> parameters were not optimized at all, they were the ones that were used first, and as they worked, I did not change them. If this was a more “professional” project, done by a corporation, I am sure they would be </w:t>
-      </w:r>
-      <w:r>
-        <w:t>fine-tuned</w:t>
-      </w:r>
-      <w:r>
-        <w:t>.</w:t>
-      </w:r>
-    </w:p>
-    <w:p>
-      <w:r>
+    </w:p>
+    <w:p>
+      <w:r>
+        <w:rPr>
+          <w:noProof/>
+        </w:rPr>
         <w:drawing>
           <wp:inline distT="0" distB="0" distL="0" distR="0" wp14:anchorId="03A14AA2" wp14:editId="48FA4C0B">
             <wp:extent cx="5400040" cy="2984500"/>
@@ -3290,6 +3228,9 @@
     </w:p>
     <w:p>
       <w:r>
+        <w:rPr>
+          <w:noProof/>
+        </w:rPr>
         <w:lastRenderedPageBreak/>
         <w:drawing>
           <wp:inline distT="0" distB="0" distL="0" distR="0" wp14:anchorId="725E9C8D" wp14:editId="7A4C9830">
@@ -3432,6 +3373,9 @@
     </w:p>
     <w:p>
       <w:r>
+        <w:rPr>
+          <w:noProof/>
+        </w:rPr>
         <w:drawing>
           <wp:inline distT="0" distB="0" distL="0" distR="0" wp14:anchorId="4A00B455" wp14:editId="0F37B6B3">
             <wp:extent cx="5400040" cy="1589405"/>
@@ -3487,6 +3431,9 @@
     </w:p>
     <w:p>
       <w:r>
+        <w:rPr>
+          <w:noProof/>
+        </w:rPr>
         <w:lastRenderedPageBreak/>
         <w:drawing>
           <wp:inline distT="0" distB="0" distL="0" distR="0" wp14:anchorId="4B76ED0E" wp14:editId="606473D0">
@@ -3574,6 +3521,9 @@
     </w:p>
     <w:p>
       <w:r>
+        <w:rPr>
+          <w:noProof/>
+        </w:rPr>
         <w:lastRenderedPageBreak/>
         <w:drawing>
           <wp:inline distT="0" distB="0" distL="0" distR="0" wp14:anchorId="725CE43D" wp14:editId="389E34CE">
@@ -3712,6 +3662,9 @@
     </w:p>
     <w:p>
       <w:r>
+        <w:rPr>
+          <w:noProof/>
+        </w:rPr>
         <w:lastRenderedPageBreak/>
         <w:drawing>
           <wp:inline distT="0" distB="0" distL="0" distR="0" wp14:anchorId="5C4192FA" wp14:editId="43C907C6">
@@ -3847,6 +3800,9 @@
     </w:p>
     <w:p>
       <w:r>
+        <w:rPr>
+          <w:noProof/>
+        </w:rPr>
         <w:drawing>
           <wp:inline distT="0" distB="0" distL="0" distR="0" wp14:anchorId="06CCB2CE" wp14:editId="27B24738">
             <wp:extent cx="5400040" cy="5181600"/>
@@ -4106,11 +4062,9 @@
       <w:r>
         <w:t xml:space="preserve"> may </w:t>
       </w:r>
-      <w:proofErr w:type="gramStart"/>
-      <w:r>
-        <w:t>appear is</w:t>
-      </w:r>
-      <w:proofErr w:type="gramEnd"/>
+      <w:r>
+        <w:t>appear</w:t>
+      </w:r>
       <w:r>
         <w:t xml:space="preserve"> </w:t>
       </w:r>

</xml_diff>